<commit_message>
Seguir y dejar de seguir usuarios
</commit_message>
<xml_diff>
--- a/fillmein/LlamazaresLopezCecilia_Documentacion_FillMeIn.docx
+++ b/fillmein/LlamazaresLopezCecilia_Documentacion_FillMeIn.docx
@@ -1071,7 +1071,7 @@
           <w:r>
             <w:fldChar w:fldCharType="separate"/>
           </w:r>
-          <w:hyperlink w:anchor="_Toc135219084" w:history="1">
+          <w:hyperlink w:anchor="_Toc135255561" w:history="1">
             <w:r>
               <w:rPr>
                 <w:rStyle w:val="Hipervnculo"/>
@@ -1118,7 +1118,7 @@
                 <w:noProof/>
                 <w:webHidden/>
               </w:rPr>
-              <w:instrText xml:space="preserve"> PAGEREF _Toc135219084 \h </w:instrText>
+              <w:instrText xml:space="preserve"> PAGEREF _Toc135255561 \h </w:instrText>
             </w:r>
             <w:r>
               <w:rPr>
@@ -1163,7 +1163,7 @@
               <w14:ligatures w14:val="standardContextual"/>
             </w:rPr>
           </w:pPr>
-          <w:hyperlink w:anchor="_Toc135219085" w:history="1">
+          <w:hyperlink w:anchor="_Toc135255562" w:history="1">
             <w:r>
               <w:rPr>
                 <w:rStyle w:val="Hipervnculo"/>
@@ -1210,7 +1210,7 @@
                 <w:noProof/>
                 <w:webHidden/>
               </w:rPr>
-              <w:instrText xml:space="preserve"> PAGEREF _Toc135219085 \h </w:instrText>
+              <w:instrText xml:space="preserve"> PAGEREF _Toc135255562 \h </w:instrText>
             </w:r>
             <w:r>
               <w:rPr>
@@ -1255,7 +1255,7 @@
               <w14:ligatures w14:val="standardContextual"/>
             </w:rPr>
           </w:pPr>
-          <w:hyperlink w:anchor="_Toc135219086" w:history="1">
+          <w:hyperlink w:anchor="_Toc135255563" w:history="1">
             <w:r>
               <w:rPr>
                 <w:rStyle w:val="Hipervnculo"/>
@@ -1302,7 +1302,7 @@
                 <w:noProof/>
                 <w:webHidden/>
               </w:rPr>
-              <w:instrText xml:space="preserve"> PAGEREF _Toc135219086 \h </w:instrText>
+              <w:instrText xml:space="preserve"> PAGEREF _Toc135255563 \h </w:instrText>
             </w:r>
             <w:r>
               <w:rPr>
@@ -1347,7 +1347,7 @@
               <w14:ligatures w14:val="standardContextual"/>
             </w:rPr>
           </w:pPr>
-          <w:hyperlink w:anchor="_Toc135219087" w:history="1">
+          <w:hyperlink w:anchor="_Toc135255564" w:history="1">
             <w:r>
               <w:rPr>
                 <w:rStyle w:val="Hipervnculo"/>
@@ -1394,7 +1394,7 @@
                 <w:noProof/>
                 <w:webHidden/>
               </w:rPr>
-              <w:instrText xml:space="preserve"> PAGEREF _Toc135219087 \h </w:instrText>
+              <w:instrText xml:space="preserve"> PAGEREF _Toc135255564 \h </w:instrText>
             </w:r>
             <w:r>
               <w:rPr>
@@ -1439,7 +1439,7 @@
               <w14:ligatures w14:val="standardContextual"/>
             </w:rPr>
           </w:pPr>
-          <w:hyperlink w:anchor="_Toc135219088" w:history="1">
+          <w:hyperlink w:anchor="_Toc135255565" w:history="1">
             <w:r>
               <w:rPr>
                 <w:rStyle w:val="Hipervnculo"/>
@@ -1486,7 +1486,7 @@
                 <w:noProof/>
                 <w:webHidden/>
               </w:rPr>
-              <w:instrText xml:space="preserve"> PAGEREF _Toc135219088 \h </w:instrText>
+              <w:instrText xml:space="preserve"> PAGEREF _Toc135255565 \h </w:instrText>
             </w:r>
             <w:r>
               <w:rPr>
@@ -1531,7 +1531,7 @@
               <w14:ligatures w14:val="standardContextual"/>
             </w:rPr>
           </w:pPr>
-          <w:hyperlink w:anchor="_Toc135219089" w:history="1">
+          <w:hyperlink w:anchor="_Toc135255566" w:history="1">
             <w:r>
               <w:rPr>
                 <w:rStyle w:val="Hipervnculo"/>
@@ -1578,7 +1578,7 @@
                 <w:noProof/>
                 <w:webHidden/>
               </w:rPr>
-              <w:instrText xml:space="preserve"> PAGEREF _Toc135219089 \h </w:instrText>
+              <w:instrText xml:space="preserve"> PAGEREF _Toc135255566 \h </w:instrText>
             </w:r>
             <w:r>
               <w:rPr>
@@ -1623,7 +1623,7 @@
               <w14:ligatures w14:val="standardContextual"/>
             </w:rPr>
           </w:pPr>
-          <w:hyperlink w:anchor="_Toc135219090" w:history="1">
+          <w:hyperlink w:anchor="_Toc135255567" w:history="1">
             <w:r>
               <w:rPr>
                 <w:rStyle w:val="Hipervnculo"/>
@@ -1670,7 +1670,7 @@
                 <w:noProof/>
                 <w:webHidden/>
               </w:rPr>
-              <w:instrText xml:space="preserve"> PAGEREF _Toc135219090 \h </w:instrText>
+              <w:instrText xml:space="preserve"> PAGEREF _Toc135255567 \h </w:instrText>
             </w:r>
             <w:r>
               <w:rPr>
@@ -1715,7 +1715,7 @@
               <w14:ligatures w14:val="standardContextual"/>
             </w:rPr>
           </w:pPr>
-          <w:hyperlink w:anchor="_Toc135219091" w:history="1">
+          <w:hyperlink w:anchor="_Toc135255568" w:history="1">
             <w:r>
               <w:rPr>
                 <w:rStyle w:val="Hipervnculo"/>
@@ -1762,7 +1762,7 @@
                 <w:noProof/>
                 <w:webHidden/>
               </w:rPr>
-              <w:instrText xml:space="preserve"> PAGEREF _Toc135219091 \h </w:instrText>
+              <w:instrText xml:space="preserve"> PAGEREF _Toc135255568 \h </w:instrText>
             </w:r>
             <w:r>
               <w:rPr>
@@ -1807,7 +1807,7 @@
               <w14:ligatures w14:val="standardContextual"/>
             </w:rPr>
           </w:pPr>
-          <w:hyperlink w:anchor="_Toc135219092" w:history="1">
+          <w:hyperlink w:anchor="_Toc135255569" w:history="1">
             <w:r>
               <w:rPr>
                 <w:rStyle w:val="Hipervnculo"/>
@@ -1854,7 +1854,7 @@
                 <w:noProof/>
                 <w:webHidden/>
               </w:rPr>
-              <w:instrText xml:space="preserve"> PAGEREF _Toc135219092 \h </w:instrText>
+              <w:instrText xml:space="preserve"> PAGEREF _Toc135255569 \h </w:instrText>
             </w:r>
             <w:r>
               <w:rPr>
@@ -1899,7 +1899,7 @@
               <w14:ligatures w14:val="standardContextual"/>
             </w:rPr>
           </w:pPr>
-          <w:hyperlink w:anchor="_Toc135219093" w:history="1">
+          <w:hyperlink w:anchor="_Toc135255570" w:history="1">
             <w:r>
               <w:rPr>
                 <w:rStyle w:val="Hipervnculo"/>
@@ -1946,7 +1946,7 @@
                 <w:noProof/>
                 <w:webHidden/>
               </w:rPr>
-              <w:instrText xml:space="preserve"> PAGEREF _Toc135219093 \h </w:instrText>
+              <w:instrText xml:space="preserve"> PAGEREF _Toc135255570 \h </w:instrText>
             </w:r>
             <w:r>
               <w:rPr>
@@ -1991,7 +1991,7 @@
               <w14:ligatures w14:val="standardContextual"/>
             </w:rPr>
           </w:pPr>
-          <w:hyperlink w:anchor="_Toc135219094" w:history="1">
+          <w:hyperlink w:anchor="_Toc135255571" w:history="1">
             <w:r>
               <w:rPr>
                 <w:rStyle w:val="Hipervnculo"/>
@@ -2038,7 +2038,7 @@
                 <w:noProof/>
                 <w:webHidden/>
               </w:rPr>
-              <w:instrText xml:space="preserve"> PAGEREF _Toc135219094 \h </w:instrText>
+              <w:instrText xml:space="preserve"> PAGEREF _Toc135255571 \h </w:instrText>
             </w:r>
             <w:r>
               <w:rPr>
@@ -2083,7 +2083,7 @@
               <w14:ligatures w14:val="standardContextual"/>
             </w:rPr>
           </w:pPr>
-          <w:hyperlink w:anchor="_Toc135219095" w:history="1">
+          <w:hyperlink w:anchor="_Toc135255572" w:history="1">
             <w:r>
               <w:rPr>
                 <w:rStyle w:val="Hipervnculo"/>
@@ -2130,7 +2130,7 @@
                 <w:noProof/>
                 <w:webHidden/>
               </w:rPr>
-              <w:instrText xml:space="preserve"> PAGEREF _Toc135219095 \h </w:instrText>
+              <w:instrText xml:space="preserve"> PAGEREF _Toc135255572 \h </w:instrText>
             </w:r>
             <w:r>
               <w:rPr>
@@ -2175,7 +2175,7 @@
               <w14:ligatures w14:val="standardContextual"/>
             </w:rPr>
           </w:pPr>
-          <w:hyperlink w:anchor="_Toc135219096" w:history="1">
+          <w:hyperlink w:anchor="_Toc135255573" w:history="1">
             <w:r>
               <w:rPr>
                 <w:rStyle w:val="Hipervnculo"/>
@@ -2222,7 +2222,7 @@
                 <w:noProof/>
                 <w:webHidden/>
               </w:rPr>
-              <w:instrText xml:space="preserve"> PAGEREF _Toc135219096 \h </w:instrText>
+              <w:instrText xml:space="preserve"> PAGEREF _Toc135255573 \h </w:instrText>
             </w:r>
             <w:r>
               <w:rPr>
@@ -2267,7 +2267,7 @@
               <w14:ligatures w14:val="standardContextual"/>
             </w:rPr>
           </w:pPr>
-          <w:hyperlink w:anchor="_Toc135219097" w:history="1">
+          <w:hyperlink w:anchor="_Toc135255574" w:history="1">
             <w:r>
               <w:rPr>
                 <w:rStyle w:val="Hipervnculo"/>
@@ -2314,7 +2314,7 @@
                 <w:noProof/>
                 <w:webHidden/>
               </w:rPr>
-              <w:instrText xml:space="preserve"> PAGEREF _Toc135219097 \h </w:instrText>
+              <w:instrText xml:space="preserve"> PAGEREF _Toc135255574 \h </w:instrText>
             </w:r>
             <w:r>
               <w:rPr>
@@ -2359,7 +2359,7 @@
               <w14:ligatures w14:val="standardContextual"/>
             </w:rPr>
           </w:pPr>
-          <w:hyperlink w:anchor="_Toc135219098" w:history="1">
+          <w:hyperlink w:anchor="_Toc135255575" w:history="1">
             <w:r>
               <w:rPr>
                 <w:rStyle w:val="Hipervnculo"/>
@@ -2406,7 +2406,7 @@
                 <w:noProof/>
                 <w:webHidden/>
               </w:rPr>
-              <w:instrText xml:space="preserve"> PAGEREF _Toc135219098 \h </w:instrText>
+              <w:instrText xml:space="preserve"> PAGEREF _Toc135255575 \h </w:instrText>
             </w:r>
             <w:r>
               <w:rPr>
@@ -2451,7 +2451,7 @@
               <w14:ligatures w14:val="standardContextual"/>
             </w:rPr>
           </w:pPr>
-          <w:hyperlink w:anchor="_Toc135219099" w:history="1">
+          <w:hyperlink w:anchor="_Toc135255576" w:history="1">
             <w:r>
               <w:rPr>
                 <w:rStyle w:val="Hipervnculo"/>
@@ -2498,7 +2498,7 @@
                 <w:noProof/>
                 <w:webHidden/>
               </w:rPr>
-              <w:instrText xml:space="preserve"> PAGEREF _Toc135219099 \h </w:instrText>
+              <w:instrText xml:space="preserve"> PAGEREF _Toc135255576 \h </w:instrText>
             </w:r>
             <w:r>
               <w:rPr>
@@ -2543,7 +2543,7 @@
               <w14:ligatures w14:val="standardContextual"/>
             </w:rPr>
           </w:pPr>
-          <w:hyperlink w:anchor="_Toc135219100" w:history="1">
+          <w:hyperlink w:anchor="_Toc135255577" w:history="1">
             <w:r>
               <w:rPr>
                 <w:rStyle w:val="Hipervnculo"/>
@@ -2590,7 +2590,7 @@
                 <w:noProof/>
                 <w:webHidden/>
               </w:rPr>
-              <w:instrText xml:space="preserve"> PAGEREF _Toc135219100 \h </w:instrText>
+              <w:instrText xml:space="preserve"> PAGEREF _Toc135255577 \h </w:instrText>
             </w:r>
             <w:r>
               <w:rPr>
@@ -2635,7 +2635,7 @@
               <w14:ligatures w14:val="standardContextual"/>
             </w:rPr>
           </w:pPr>
-          <w:hyperlink w:anchor="_Toc135219101" w:history="1">
+          <w:hyperlink w:anchor="_Toc135255578" w:history="1">
             <w:r>
               <w:rPr>
                 <w:rStyle w:val="Hipervnculo"/>
@@ -2682,7 +2682,7 @@
                 <w:noProof/>
                 <w:webHidden/>
               </w:rPr>
-              <w:instrText xml:space="preserve"> PAGEREF _Toc135219101 \h </w:instrText>
+              <w:instrText xml:space="preserve"> PAGEREF _Toc135255578 \h </w:instrText>
             </w:r>
             <w:r>
               <w:rPr>
@@ -2727,7 +2727,7 @@
               <w14:ligatures w14:val="standardContextual"/>
             </w:rPr>
           </w:pPr>
-          <w:hyperlink w:anchor="_Toc135219102" w:history="1">
+          <w:hyperlink w:anchor="_Toc135255579" w:history="1">
             <w:r>
               <w:rPr>
                 <w:rStyle w:val="Hipervnculo"/>
@@ -2774,7 +2774,7 @@
                 <w:noProof/>
                 <w:webHidden/>
               </w:rPr>
-              <w:instrText xml:space="preserve"> PAGEREF _Toc135219102 \h </w:instrText>
+              <w:instrText xml:space="preserve"> PAGEREF _Toc135255579 \h </w:instrText>
             </w:r>
             <w:r>
               <w:rPr>
@@ -2818,7 +2818,7 @@
               <w14:ligatures w14:val="standardContextual"/>
             </w:rPr>
           </w:pPr>
-          <w:hyperlink w:anchor="_Toc135219103" w:history="1">
+          <w:hyperlink w:anchor="_Toc135255580" w:history="1">
             <w:r>
               <w:rPr>
                 <w:rStyle w:val="Hipervnculo"/>
@@ -2847,7 +2847,7 @@
                 <w:noProof/>
                 <w:webHidden/>
               </w:rPr>
-              <w:instrText xml:space="preserve"> PAGEREF _Toc135219103 \h </w:instrText>
+              <w:instrText xml:space="preserve"> PAGEREF _Toc135255580 \h </w:instrText>
             </w:r>
             <w:r>
               <w:rPr>
@@ -2892,7 +2892,7 @@
               <w14:ligatures w14:val="standardContextual"/>
             </w:rPr>
           </w:pPr>
-          <w:hyperlink w:anchor="_Toc135219104" w:history="1">
+          <w:hyperlink w:anchor="_Toc135255581" w:history="1">
             <w:r>
               <w:rPr>
                 <w:rStyle w:val="Hipervnculo"/>
@@ -2939,7 +2939,7 @@
                 <w:noProof/>
                 <w:webHidden/>
               </w:rPr>
-              <w:instrText xml:space="preserve"> PAGEREF _Toc135219104 \h </w:instrText>
+              <w:instrText xml:space="preserve"> PAGEREF _Toc135255581 \h </w:instrText>
             </w:r>
             <w:r>
               <w:rPr>
@@ -2984,7 +2984,7 @@
               <w14:ligatures w14:val="standardContextual"/>
             </w:rPr>
           </w:pPr>
-          <w:hyperlink w:anchor="_Toc135219105" w:history="1">
+          <w:hyperlink w:anchor="_Toc135255582" w:history="1">
             <w:r>
               <w:rPr>
                 <w:rStyle w:val="Hipervnculo"/>
@@ -3031,7 +3031,7 @@
                 <w:noProof/>
                 <w:webHidden/>
               </w:rPr>
-              <w:instrText xml:space="preserve"> PAGEREF _Toc135219105 \h </w:instrText>
+              <w:instrText xml:space="preserve"> PAGEREF _Toc135255582 \h </w:instrText>
             </w:r>
             <w:r>
               <w:rPr>
@@ -3076,7 +3076,7 @@
               <w14:ligatures w14:val="standardContextual"/>
             </w:rPr>
           </w:pPr>
-          <w:hyperlink w:anchor="_Toc135219106" w:history="1">
+          <w:hyperlink w:anchor="_Toc135255583" w:history="1">
             <w:r>
               <w:rPr>
                 <w:rStyle w:val="Hipervnculo"/>
@@ -3123,7 +3123,7 @@
                 <w:noProof/>
                 <w:webHidden/>
               </w:rPr>
-              <w:instrText xml:space="preserve"> PAGEREF _Toc135219106 \h </w:instrText>
+              <w:instrText xml:space="preserve"> PAGEREF _Toc135255583 \h </w:instrText>
             </w:r>
             <w:r>
               <w:rPr>
@@ -3168,7 +3168,7 @@
               <w14:ligatures w14:val="standardContextual"/>
             </w:rPr>
           </w:pPr>
-          <w:hyperlink w:anchor="_Toc135219107" w:history="1">
+          <w:hyperlink w:anchor="_Toc135255584" w:history="1">
             <w:r>
               <w:rPr>
                 <w:rStyle w:val="Hipervnculo"/>
@@ -3215,7 +3215,7 @@
                 <w:noProof/>
                 <w:webHidden/>
               </w:rPr>
-              <w:instrText xml:space="preserve"> PAGEREF _Toc135219107 \h </w:instrText>
+              <w:instrText xml:space="preserve"> PAGEREF _Toc135255584 \h </w:instrText>
             </w:r>
             <w:r>
               <w:rPr>
@@ -3260,7 +3260,7 @@
               <w14:ligatures w14:val="standardContextual"/>
             </w:rPr>
           </w:pPr>
-          <w:hyperlink w:anchor="_Toc135219108" w:history="1">
+          <w:hyperlink w:anchor="_Toc135255585" w:history="1">
             <w:r>
               <w:rPr>
                 <w:rStyle w:val="Hipervnculo"/>
@@ -3307,7 +3307,7 @@
                 <w:noProof/>
                 <w:webHidden/>
               </w:rPr>
-              <w:instrText xml:space="preserve"> PAGEREF _Toc135219108 \h </w:instrText>
+              <w:instrText xml:space="preserve"> PAGEREF _Toc135255585 \h </w:instrText>
             </w:r>
             <w:r>
               <w:rPr>
@@ -3352,7 +3352,7 @@
               <w14:ligatures w14:val="standardContextual"/>
             </w:rPr>
           </w:pPr>
-          <w:hyperlink w:anchor="_Toc135219109" w:history="1">
+          <w:hyperlink w:anchor="_Toc135255586" w:history="1">
             <w:r>
               <w:rPr>
                 <w:rStyle w:val="Hipervnculo"/>
@@ -3399,7 +3399,7 @@
                 <w:noProof/>
                 <w:webHidden/>
               </w:rPr>
-              <w:instrText xml:space="preserve"> PAGEREF _Toc135219109 \h </w:instrText>
+              <w:instrText xml:space="preserve"> PAGEREF _Toc135255586 \h </w:instrText>
             </w:r>
             <w:r>
               <w:rPr>
@@ -3444,7 +3444,7 @@
               <w14:ligatures w14:val="standardContextual"/>
             </w:rPr>
           </w:pPr>
-          <w:hyperlink w:anchor="_Toc135219110" w:history="1">
+          <w:hyperlink w:anchor="_Toc135255587" w:history="1">
             <w:r>
               <w:rPr>
                 <w:rStyle w:val="Hipervnculo"/>
@@ -3491,7 +3491,7 @@
                 <w:noProof/>
                 <w:webHidden/>
               </w:rPr>
-              <w:instrText xml:space="preserve"> PAGEREF _Toc135219110 \h </w:instrText>
+              <w:instrText xml:space="preserve"> PAGEREF _Toc135255587 \h </w:instrText>
             </w:r>
             <w:r>
               <w:rPr>
@@ -3536,7 +3536,7 @@
               <w14:ligatures w14:val="standardContextual"/>
             </w:rPr>
           </w:pPr>
-          <w:hyperlink w:anchor="_Toc135219111" w:history="1">
+          <w:hyperlink w:anchor="_Toc135255588" w:history="1">
             <w:r>
               <w:rPr>
                 <w:rStyle w:val="Hipervnculo"/>
@@ -3583,7 +3583,7 @@
                 <w:noProof/>
                 <w:webHidden/>
               </w:rPr>
-              <w:instrText xml:space="preserve"> PAGEREF _Toc135219111 \h </w:instrText>
+              <w:instrText xml:space="preserve"> PAGEREF _Toc135255588 \h </w:instrText>
             </w:r>
             <w:r>
               <w:rPr>
@@ -3628,7 +3628,7 @@
               <w14:ligatures w14:val="standardContextual"/>
             </w:rPr>
           </w:pPr>
-          <w:hyperlink w:anchor="_Toc135219112" w:history="1">
+          <w:hyperlink w:anchor="_Toc135255589" w:history="1">
             <w:r>
               <w:rPr>
                 <w:rStyle w:val="Hipervnculo"/>
@@ -3675,7 +3675,7 @@
                 <w:noProof/>
                 <w:webHidden/>
               </w:rPr>
-              <w:instrText xml:space="preserve"> PAGEREF _Toc135219112 \h </w:instrText>
+              <w:instrText xml:space="preserve"> PAGEREF _Toc135255589 \h </w:instrText>
             </w:r>
             <w:r>
               <w:rPr>
@@ -3720,7 +3720,7 @@
               <w14:ligatures w14:val="standardContextual"/>
             </w:rPr>
           </w:pPr>
-          <w:hyperlink w:anchor="_Toc135219113" w:history="1">
+          <w:hyperlink w:anchor="_Toc135255590" w:history="1">
             <w:r>
               <w:rPr>
                 <w:rStyle w:val="Hipervnculo"/>
@@ -3767,7 +3767,7 @@
                 <w:noProof/>
                 <w:webHidden/>
               </w:rPr>
-              <w:instrText xml:space="preserve"> PAGEREF _Toc135219113 \h </w:instrText>
+              <w:instrText xml:space="preserve"> PAGEREF _Toc135255590 \h </w:instrText>
             </w:r>
             <w:r>
               <w:rPr>
@@ -3812,7 +3812,7 @@
               <w14:ligatures w14:val="standardContextual"/>
             </w:rPr>
           </w:pPr>
-          <w:hyperlink w:anchor="_Toc135219114" w:history="1">
+          <w:hyperlink w:anchor="_Toc135255591" w:history="1">
             <w:r>
               <w:rPr>
                 <w:rStyle w:val="Hipervnculo"/>
@@ -3859,7 +3859,7 @@
                 <w:noProof/>
                 <w:webHidden/>
               </w:rPr>
-              <w:instrText xml:space="preserve"> PAGEREF _Toc135219114 \h </w:instrText>
+              <w:instrText xml:space="preserve"> PAGEREF _Toc135255591 \h </w:instrText>
             </w:r>
             <w:r>
               <w:rPr>
@@ -3904,7 +3904,7 @@
               <w14:ligatures w14:val="standardContextual"/>
             </w:rPr>
           </w:pPr>
-          <w:hyperlink w:anchor="_Toc135219115" w:history="1">
+          <w:hyperlink w:anchor="_Toc135255592" w:history="1">
             <w:r>
               <w:rPr>
                 <w:rStyle w:val="Hipervnculo"/>
@@ -3951,7 +3951,7 @@
                 <w:noProof/>
                 <w:webHidden/>
               </w:rPr>
-              <w:instrText xml:space="preserve"> PAGEREF _Toc135219115 \h </w:instrText>
+              <w:instrText xml:space="preserve"> PAGEREF _Toc135255592 \h </w:instrText>
             </w:r>
             <w:r>
               <w:rPr>
@@ -3996,7 +3996,7 @@
               <w14:ligatures w14:val="standardContextual"/>
             </w:rPr>
           </w:pPr>
-          <w:hyperlink w:anchor="_Toc135219116" w:history="1">
+          <w:hyperlink w:anchor="_Toc135255593" w:history="1">
             <w:r>
               <w:rPr>
                 <w:rStyle w:val="Hipervnculo"/>
@@ -4043,7 +4043,7 @@
                 <w:noProof/>
                 <w:webHidden/>
               </w:rPr>
-              <w:instrText xml:space="preserve"> PAGEREF _Toc135219116 \h </w:instrText>
+              <w:instrText xml:space="preserve"> PAGEREF _Toc135255593 \h </w:instrText>
             </w:r>
             <w:r>
               <w:rPr>
@@ -4088,7 +4088,7 @@
               <w14:ligatures w14:val="standardContextual"/>
             </w:rPr>
           </w:pPr>
-          <w:hyperlink w:anchor="_Toc135219117" w:history="1">
+          <w:hyperlink w:anchor="_Toc135255594" w:history="1">
             <w:r>
               <w:rPr>
                 <w:rStyle w:val="Hipervnculo"/>
@@ -4135,7 +4135,7 @@
                 <w:noProof/>
                 <w:webHidden/>
               </w:rPr>
-              <w:instrText xml:space="preserve"> PAGEREF _Toc135219117 \h </w:instrText>
+              <w:instrText xml:space="preserve"> PAGEREF _Toc135255594 \h </w:instrText>
             </w:r>
             <w:r>
               <w:rPr>
@@ -4180,7 +4180,7 @@
               <w14:ligatures w14:val="standardContextual"/>
             </w:rPr>
           </w:pPr>
-          <w:hyperlink w:anchor="_Toc135219118" w:history="1">
+          <w:hyperlink w:anchor="_Toc135255595" w:history="1">
             <w:r>
               <w:rPr>
                 <w:rStyle w:val="Hipervnculo"/>
@@ -4227,7 +4227,7 @@
                 <w:noProof/>
                 <w:webHidden/>
               </w:rPr>
-              <w:instrText xml:space="preserve"> PAGEREF _Toc135219118 \h </w:instrText>
+              <w:instrText xml:space="preserve"> PAGEREF _Toc135255595 \h </w:instrText>
             </w:r>
             <w:r>
               <w:rPr>
@@ -4272,7 +4272,7 @@
               <w14:ligatures w14:val="standardContextual"/>
             </w:rPr>
           </w:pPr>
-          <w:hyperlink w:anchor="_Toc135219119" w:history="1">
+          <w:hyperlink w:anchor="_Toc135255596" w:history="1">
             <w:r>
               <w:rPr>
                 <w:rStyle w:val="Hipervnculo"/>
@@ -4319,7 +4319,7 @@
                 <w:noProof/>
                 <w:webHidden/>
               </w:rPr>
-              <w:instrText xml:space="preserve"> PAGEREF _Toc135219119 \h </w:instrText>
+              <w:instrText xml:space="preserve"> PAGEREF _Toc135255596 \h </w:instrText>
             </w:r>
             <w:r>
               <w:rPr>
@@ -4364,7 +4364,7 @@
               <w14:ligatures w14:val="standardContextual"/>
             </w:rPr>
           </w:pPr>
-          <w:hyperlink w:anchor="_Toc135219120" w:history="1">
+          <w:hyperlink w:anchor="_Toc135255597" w:history="1">
             <w:r>
               <w:rPr>
                 <w:rStyle w:val="Hipervnculo"/>
@@ -4411,7 +4411,7 @@
                 <w:noProof/>
                 <w:webHidden/>
               </w:rPr>
-              <w:instrText xml:space="preserve"> PAGEREF _Toc135219120 \h </w:instrText>
+              <w:instrText xml:space="preserve"> PAGEREF _Toc135255597 \h </w:instrText>
             </w:r>
             <w:r>
               <w:rPr>
@@ -4431,7 +4431,7 @@
                 <w:noProof/>
                 <w:webHidden/>
               </w:rPr>
-              <w:t>19</w:t>
+              <w:t>22</w:t>
             </w:r>
             <w:r>
               <w:rPr>
@@ -4456,7 +4456,7 @@
               <w14:ligatures w14:val="standardContextual"/>
             </w:rPr>
           </w:pPr>
-          <w:hyperlink w:anchor="_Toc135219121" w:history="1">
+          <w:hyperlink w:anchor="_Toc135255598" w:history="1">
             <w:r>
               <w:rPr>
                 <w:rStyle w:val="Hipervnculo"/>
@@ -4503,7 +4503,7 @@
                 <w:noProof/>
                 <w:webHidden/>
               </w:rPr>
-              <w:instrText xml:space="preserve"> PAGEREF _Toc135219121 \h </w:instrText>
+              <w:instrText xml:space="preserve"> PAGEREF _Toc135255598 \h </w:instrText>
             </w:r>
             <w:r>
               <w:rPr>
@@ -4523,7 +4523,7 @@
                 <w:noProof/>
                 <w:webHidden/>
               </w:rPr>
-              <w:t>19</w:t>
+              <w:t>22</w:t>
             </w:r>
             <w:r>
               <w:rPr>
@@ -4578,7 +4578,7 @@
           <w:color w:val="7030A0"/>
         </w:rPr>
       </w:pPr>
-      <w:bookmarkStart w:id="0" w:name="_Toc135219084"/>
+      <w:bookmarkStart w:id="0" w:name="_Toc135255561"/>
       <w:r>
         <w:rPr>
           <w:b/>
@@ -4603,7 +4603,7 @@
           <w:color w:val="7030A0"/>
         </w:rPr>
       </w:pPr>
-      <w:bookmarkStart w:id="1" w:name="_Toc135219085"/>
+      <w:bookmarkStart w:id="1" w:name="_Toc135255562"/>
       <w:r>
         <w:rPr>
           <w:b/>
@@ -4648,7 +4648,7 @@
           <w:color w:val="7030A0"/>
         </w:rPr>
       </w:pPr>
-      <w:bookmarkStart w:id="2" w:name="_Toc135219086"/>
+      <w:bookmarkStart w:id="2" w:name="_Toc135255563"/>
       <w:r>
         <w:rPr>
           <w:b/>
@@ -4703,7 +4703,7 @@
           <w:color w:val="7030A0"/>
         </w:rPr>
       </w:pPr>
-      <w:bookmarkStart w:id="3" w:name="_Toc135219087"/>
+      <w:bookmarkStart w:id="3" w:name="_Toc135255564"/>
       <w:r>
         <w:rPr>
           <w:b/>
@@ -4877,7 +4877,7 @@
           <w:color w:val="7030A0"/>
         </w:rPr>
       </w:pPr>
-      <w:bookmarkStart w:id="4" w:name="_Toc135219088"/>
+      <w:bookmarkStart w:id="4" w:name="_Toc135255565"/>
       <w:r>
         <w:rPr>
           <w:b/>
@@ -4901,7 +4901,7 @@
           <w:color w:val="7030A0"/>
         </w:rPr>
       </w:pPr>
-      <w:bookmarkStart w:id="5" w:name="_Toc135219089"/>
+      <w:bookmarkStart w:id="5" w:name="_Toc135255566"/>
       <w:r>
         <w:rPr>
           <w:b/>
@@ -4925,7 +4925,7 @@
           <w:color w:val="7030A0"/>
         </w:rPr>
       </w:pPr>
-      <w:bookmarkStart w:id="6" w:name="_Toc135219090"/>
+      <w:bookmarkStart w:id="6" w:name="_Toc135255567"/>
       <w:r>
         <w:rPr>
           <w:b/>
@@ -5019,7 +5019,7 @@
           <w:color w:val="7030A0"/>
         </w:rPr>
       </w:pPr>
-      <w:bookmarkStart w:id="7" w:name="_Toc135219091"/>
+      <w:bookmarkStart w:id="7" w:name="_Toc135255568"/>
       <w:r>
         <w:rPr>
           <w:b/>
@@ -5044,7 +5044,7 @@
           <w:color w:val="7030A0"/>
         </w:rPr>
       </w:pPr>
-      <w:bookmarkStart w:id="8" w:name="_Toc135219092"/>
+      <w:bookmarkStart w:id="8" w:name="_Toc135255569"/>
       <w:r>
         <w:rPr>
           <w:b/>
@@ -5248,7 +5248,7 @@
           <w:color w:val="7030A0"/>
         </w:rPr>
       </w:pPr>
-      <w:bookmarkStart w:id="9" w:name="_Toc135219093"/>
+      <w:bookmarkStart w:id="9" w:name="_Toc135255570"/>
       <w:proofErr w:type="spellStart"/>
       <w:r>
         <w:rPr>
@@ -5921,7 +5921,7 @@
           <w:color w:val="7030A0"/>
         </w:rPr>
       </w:pPr>
-      <w:bookmarkStart w:id="10" w:name="_Toc135219094"/>
+      <w:bookmarkStart w:id="10" w:name="_Toc135255571"/>
       <w:r>
         <w:rPr>
           <w:b/>
@@ -5945,7 +5945,7 @@
           <w:color w:val="7030A0"/>
         </w:rPr>
       </w:pPr>
-      <w:bookmarkStart w:id="11" w:name="_Toc135219095"/>
+      <w:bookmarkStart w:id="11" w:name="_Toc135255572"/>
       <w:r>
         <w:rPr>
           <w:b/>
@@ -5969,7 +5969,7 @@
           <w:color w:val="7030A0"/>
         </w:rPr>
       </w:pPr>
-      <w:bookmarkStart w:id="12" w:name="_Toc135219096"/>
+      <w:bookmarkStart w:id="12" w:name="_Toc135255573"/>
       <w:r>
         <w:rPr>
           <w:b/>
@@ -5994,7 +5994,7 @@
           <w:color w:val="7030A0"/>
         </w:rPr>
       </w:pPr>
-      <w:bookmarkStart w:id="13" w:name="_Toc135219097"/>
+      <w:bookmarkStart w:id="13" w:name="_Toc135255574"/>
       <w:r>
         <w:rPr>
           <w:b/>
@@ -6018,7 +6018,7 @@
           <w:color w:val="7030A0"/>
         </w:rPr>
       </w:pPr>
-      <w:bookmarkStart w:id="14" w:name="_Toc135219098"/>
+      <w:bookmarkStart w:id="14" w:name="_Toc135255575"/>
       <w:r>
         <w:rPr>
           <w:b/>
@@ -6042,7 +6042,7 @@
           <w:color w:val="7030A0"/>
         </w:rPr>
       </w:pPr>
-      <w:bookmarkStart w:id="15" w:name="_Toc135219099"/>
+      <w:bookmarkStart w:id="15" w:name="_Toc135255576"/>
       <w:r>
         <w:rPr>
           <w:b/>
@@ -6066,7 +6066,7 @@
           <w:color w:val="7030A0"/>
         </w:rPr>
       </w:pPr>
-      <w:bookmarkStart w:id="16" w:name="_Toc135219100"/>
+      <w:bookmarkStart w:id="16" w:name="_Toc135255577"/>
       <w:r>
         <w:rPr>
           <w:b/>
@@ -6132,7 +6132,7 @@
           <w:color w:val="7030A0"/>
         </w:rPr>
       </w:pPr>
-      <w:bookmarkStart w:id="17" w:name="_Toc135219101"/>
+      <w:bookmarkStart w:id="17" w:name="_Toc135255578"/>
       <w:proofErr w:type="spellStart"/>
       <w:r>
         <w:rPr>
@@ -6166,7 +6166,7 @@
           <w:color w:val="7030A0"/>
         </w:rPr>
       </w:pPr>
-      <w:bookmarkStart w:id="18" w:name="_Toc135219102"/>
+      <w:bookmarkStart w:id="18" w:name="_Toc135255579"/>
       <w:r>
         <w:rPr>
           <w:b/>
@@ -6184,6 +6184,9 @@
     </w:p>
     <w:p>
       <w:r>
+        <w:rPr>
+          <w:noProof/>
+        </w:rPr>
         <w:lastRenderedPageBreak/>
         <w:drawing>
           <wp:inline distT="0" distB="0" distL="0" distR="0" wp14:anchorId="1A7CF924" wp14:editId="410AFC6D">
@@ -6246,7 +6249,7 @@
           <w:color w:val="7030A0"/>
         </w:rPr>
       </w:pPr>
-      <w:bookmarkStart w:id="19" w:name="_Toc135219103"/>
+      <w:bookmarkStart w:id="19" w:name="_Toc135255580"/>
       <w:r>
         <w:rPr>
           <w:b/>
@@ -6311,6 +6314,9 @@
     </w:p>
     <w:p>
       <w:r>
+        <w:rPr>
+          <w:noProof/>
+        </w:rPr>
         <w:drawing>
           <wp:inline distT="0" distB="0" distL="0" distR="0" wp14:anchorId="63786174" wp14:editId="1C3F9228">
             <wp:extent cx="5115639" cy="1000265"/>
@@ -6470,6 +6476,9 @@
     </w:p>
     <w:p>
       <w:r>
+        <w:rPr>
+          <w:noProof/>
+        </w:rPr>
         <w:lastRenderedPageBreak/>
         <w:drawing>
           <wp:inline distT="0" distB="0" distL="0" distR="0" wp14:anchorId="23C60CE5" wp14:editId="1E0C8298">
@@ -6532,6 +6541,7 @@
       </w:pPr>
       <w:r>
         <w:rPr>
+          <w:noProof/>
           <w:sz w:val="18"/>
           <w:szCs w:val="18"/>
         </w:rPr>
@@ -6813,6 +6823,9 @@
     </w:p>
     <w:p>
       <w:r>
+        <w:rPr>
+          <w:noProof/>
+        </w:rPr>
         <w:lastRenderedPageBreak/>
         <w:drawing>
           <wp:inline distT="0" distB="0" distL="0" distR="0" wp14:anchorId="101F7988" wp14:editId="04FB3DD4">
@@ -6895,6 +6908,9 @@
     </w:p>
     <w:p>
       <w:r>
+        <w:rPr>
+          <w:noProof/>
+        </w:rPr>
         <w:drawing>
           <wp:inline distT="0" distB="0" distL="0" distR="0" wp14:anchorId="3D91D987" wp14:editId="5A2C498C">
             <wp:extent cx="5400040" cy="1946275"/>
@@ -6954,7 +6970,7 @@
           <w:color w:val="7030A0"/>
         </w:rPr>
       </w:pPr>
-      <w:bookmarkStart w:id="20" w:name="_Toc135219104"/>
+      <w:bookmarkStart w:id="20" w:name="_Toc135255581"/>
       <w:r>
         <w:rPr>
           <w:b/>
@@ -7039,6 +7055,9 @@
         </mc:AlternateContent>
       </w:r>
       <w:r>
+        <w:rPr>
+          <w:noProof/>
+        </w:rPr>
         <w:drawing>
           <wp:inline distT="0" distB="0" distL="0" distR="0" wp14:anchorId="1F1A470B" wp14:editId="656DD250">
             <wp:extent cx="5400040" cy="2428875"/>
@@ -7132,6 +7151,9 @@
         <w:jc w:val="both"/>
       </w:pPr>
       <w:r>
+        <w:rPr>
+          <w:noProof/>
+        </w:rPr>
         <w:drawing>
           <wp:inline distT="0" distB="0" distL="0" distR="0" wp14:anchorId="1A503B44" wp14:editId="2B7C7C21">
             <wp:extent cx="5400040" cy="3529330"/>
@@ -7277,6 +7299,9 @@
         <w:jc w:val="both"/>
       </w:pPr>
       <w:r>
+        <w:rPr>
+          <w:noProof/>
+        </w:rPr>
         <w:drawing>
           <wp:inline distT="0" distB="0" distL="0" distR="0" wp14:anchorId="04BFA77B" wp14:editId="22F825CA">
             <wp:extent cx="5400040" cy="1858645"/>
@@ -7351,6 +7376,9 @@
         <w:jc w:val="both"/>
       </w:pPr>
       <w:r>
+        <w:rPr>
+          <w:noProof/>
+        </w:rPr>
         <w:lastRenderedPageBreak/>
         <w:drawing>
           <wp:inline distT="0" distB="0" distL="0" distR="0" wp14:anchorId="10A318E1" wp14:editId="42A3B316">
@@ -7452,7 +7480,7 @@
           <w:color w:val="7030A0"/>
         </w:rPr>
       </w:pPr>
-      <w:bookmarkStart w:id="21" w:name="_Toc135219105"/>
+      <w:bookmarkStart w:id="21" w:name="_Toc135255582"/>
       <w:r>
         <w:rPr>
           <w:b/>
@@ -7465,6 +7493,9 @@
     </w:p>
     <w:p>
       <w:r>
+        <w:rPr>
+          <w:noProof/>
+        </w:rPr>
         <w:drawing>
           <wp:inline distT="0" distB="0" distL="0" distR="0" wp14:anchorId="2450B03A" wp14:editId="68C826CB">
             <wp:extent cx="5400040" cy="2448560"/>
@@ -7578,6 +7609,9 @@
     </w:p>
     <w:p>
       <w:r>
+        <w:rPr>
+          <w:noProof/>
+        </w:rPr>
         <w:lastRenderedPageBreak/>
         <w:drawing>
           <wp:inline distT="0" distB="0" distL="0" distR="0" wp14:anchorId="4F28B7D7" wp14:editId="0CA27400">
@@ -7633,6 +7667,9 @@
     </w:p>
     <w:p>
       <w:r>
+        <w:rPr>
+          <w:noProof/>
+        </w:rPr>
         <w:drawing>
           <wp:inline distT="0" distB="0" distL="0" distR="0" wp14:anchorId="4D95AE90" wp14:editId="4A23A15B">
             <wp:extent cx="5400040" cy="2967990"/>
@@ -7715,6 +7752,9 @@
     </w:p>
     <w:p>
       <w:r>
+        <w:rPr>
+          <w:noProof/>
+        </w:rPr>
         <w:drawing>
           <wp:inline distT="0" distB="0" distL="0" distR="0" wp14:anchorId="5F081D51" wp14:editId="4F7411C9">
             <wp:extent cx="5400040" cy="698500"/>
@@ -7769,6 +7809,9 @@
     </w:p>
     <w:p>
       <w:r>
+        <w:rPr>
+          <w:noProof/>
+        </w:rPr>
         <w:lastRenderedPageBreak/>
         <w:drawing>
           <wp:inline distT="0" distB="0" distL="0" distR="0" wp14:anchorId="4BD8C5A6" wp14:editId="13799002">
@@ -7853,6 +7896,9 @@
     </w:p>
     <w:p>
       <w:r>
+        <w:rPr>
+          <w:noProof/>
+        </w:rPr>
         <w:drawing>
           <wp:inline distT="0" distB="0" distL="0" distR="0" wp14:anchorId="3729B3FA" wp14:editId="6F680C89">
             <wp:extent cx="5400040" cy="2093595"/>
@@ -7907,6 +7953,9 @@
     </w:p>
     <w:p>
       <w:r>
+        <w:rPr>
+          <w:noProof/>
+        </w:rPr>
         <w:drawing>
           <wp:inline distT="0" distB="0" distL="0" distR="0" wp14:anchorId="2584E712" wp14:editId="4D21CAE4">
             <wp:extent cx="5400040" cy="2744470"/>
@@ -8055,7 +8104,7 @@
           <w:color w:val="7030A0"/>
         </w:rPr>
       </w:pPr>
-      <w:bookmarkStart w:id="22" w:name="_Toc135219106"/>
+      <w:bookmarkStart w:id="22" w:name="_Toc135255583"/>
       <w:r>
         <w:rPr>
           <w:b/>
@@ -8146,7 +8195,7 @@
           <w:color w:val="7030A0"/>
         </w:rPr>
       </w:pPr>
-      <w:bookmarkStart w:id="23" w:name="_Toc135219107"/>
+      <w:bookmarkStart w:id="23" w:name="_Toc135255584"/>
       <w:r>
         <w:rPr>
           <w:b/>
@@ -8192,6 +8241,9 @@
     </w:p>
     <w:p>
       <w:r>
+        <w:rPr>
+          <w:noProof/>
+        </w:rPr>
         <w:drawing>
           <wp:inline distT="0" distB="0" distL="0" distR="0" wp14:anchorId="167F71C1" wp14:editId="7C13AE16">
             <wp:extent cx="5400040" cy="2467610"/>
@@ -8268,6 +8320,7 @@
       </w:pPr>
       <w:r>
         <w:rPr>
+          <w:noProof/>
           <w:sz w:val="18"/>
           <w:szCs w:val="18"/>
         </w:rPr>
@@ -8336,7 +8389,7 @@
           <w:color w:val="7030A0"/>
         </w:rPr>
       </w:pPr>
-      <w:bookmarkStart w:id="24" w:name="_Toc135219108"/>
+      <w:bookmarkStart w:id="24" w:name="_Toc135255585"/>
       <w:r>
         <w:rPr>
           <w:b/>
@@ -8357,6 +8410,9 @@
     </w:p>
     <w:p>
       <w:r>
+        <w:rPr>
+          <w:noProof/>
+        </w:rPr>
         <w:drawing>
           <wp:inline distT="0" distB="0" distL="0" distR="0" wp14:anchorId="5834CCE1" wp14:editId="0FE841DF">
             <wp:extent cx="5400040" cy="2286000"/>
@@ -8441,6 +8497,9 @@
     </w:p>
     <w:p>
       <w:r>
+        <w:rPr>
+          <w:noProof/>
+        </w:rPr>
         <w:drawing>
           <wp:inline distT="0" distB="0" distL="0" distR="0" wp14:anchorId="1679F827" wp14:editId="3428BE65">
             <wp:extent cx="5400040" cy="1849120"/>
@@ -8637,6 +8696,9 @@
     </w:p>
     <w:p>
       <w:r>
+        <w:rPr>
+          <w:noProof/>
+        </w:rPr>
         <w:drawing>
           <wp:inline distT="0" distB="0" distL="0" distR="0" wp14:anchorId="3520765D" wp14:editId="3969AC1F">
             <wp:extent cx="5220429" cy="1486107"/>
@@ -8705,6 +8767,9 @@
     </w:p>
     <w:p>
       <w:r>
+        <w:rPr>
+          <w:noProof/>
+        </w:rPr>
         <w:lastRenderedPageBreak/>
         <w:drawing>
           <wp:inline distT="0" distB="0" distL="0" distR="0" wp14:anchorId="045E0134" wp14:editId="2E4A9816">
@@ -8785,7 +8850,7 @@
           <w:color w:val="7030A0"/>
         </w:rPr>
       </w:pPr>
-      <w:bookmarkStart w:id="25" w:name="_Toc135219109"/>
+      <w:bookmarkStart w:id="25" w:name="_Toc135255586"/>
       <w:r>
         <w:rPr>
           <w:b/>
@@ -8798,6 +8863,9 @@
     </w:p>
     <w:p>
       <w:r>
+        <w:rPr>
+          <w:noProof/>
+        </w:rPr>
         <w:drawing>
           <wp:inline distT="0" distB="0" distL="0" distR="0" wp14:anchorId="10C366BB" wp14:editId="4B968D26">
             <wp:extent cx="5400040" cy="2432685"/>
@@ -8893,6 +8961,9 @@
     </w:p>
     <w:p>
       <w:r>
+        <w:rPr>
+          <w:noProof/>
+        </w:rPr>
         <w:drawing>
           <wp:inline distT="0" distB="0" distL="0" distR="0" wp14:anchorId="1BA96239" wp14:editId="639DA2E5">
             <wp:extent cx="5400040" cy="1162685"/>
@@ -8955,6 +9026,9 @@
     </w:p>
     <w:p>
       <w:r>
+        <w:rPr>
+          <w:noProof/>
+        </w:rPr>
         <w:lastRenderedPageBreak/>
         <w:drawing>
           <wp:inline distT="0" distB="0" distL="0" distR="0" wp14:anchorId="124C38F5" wp14:editId="22DB30FB">
@@ -9039,6 +9113,9 @@
         <w:t xml:space="preserve"> </w:t>
       </w:r>
       <w:r>
+        <w:rPr>
+          <w:noProof/>
+        </w:rPr>
         <w:drawing>
           <wp:inline distT="0" distB="0" distL="0" distR="0" wp14:anchorId="5F7C99C2" wp14:editId="77AFCF75">
             <wp:extent cx="5400040" cy="1527175"/>
@@ -9148,6 +9225,9 @@
     </w:p>
     <w:p>
       <w:r>
+        <w:rPr>
+          <w:noProof/>
+        </w:rPr>
         <w:drawing>
           <wp:inline distT="0" distB="0" distL="0" distR="0" wp14:anchorId="5699EA5E" wp14:editId="4946C2D0">
             <wp:extent cx="5400040" cy="1867535"/>
@@ -9251,6 +9331,9 @@
     </w:p>
     <w:p>
       <w:r>
+        <w:rPr>
+          <w:noProof/>
+        </w:rPr>
         <w:drawing>
           <wp:inline distT="0" distB="0" distL="0" distR="0" wp14:anchorId="7737080F" wp14:editId="0D7A6D74">
             <wp:extent cx="5400040" cy="1283335"/>
@@ -9328,6 +9411,9 @@
     </w:p>
     <w:p>
       <w:r>
+        <w:rPr>
+          <w:noProof/>
+        </w:rPr>
         <w:drawing>
           <wp:inline distT="0" distB="0" distL="0" distR="0" wp14:anchorId="0650B721" wp14:editId="4F538836">
             <wp:extent cx="5400040" cy="1072515"/>
@@ -9393,7 +9479,7 @@
           <w:color w:val="7030A0"/>
         </w:rPr>
       </w:pPr>
-      <w:bookmarkStart w:id="26" w:name="_Toc135219110"/>
+      <w:bookmarkStart w:id="26" w:name="_Toc135255587"/>
       <w:r>
         <w:rPr>
           <w:b/>
@@ -9427,6 +9513,9 @@
     </w:p>
     <w:p>
       <w:r>
+        <w:rPr>
+          <w:noProof/>
+        </w:rPr>
         <w:drawing>
           <wp:inline distT="0" distB="0" distL="0" distR="0" wp14:anchorId="68272B3C" wp14:editId="78C71C02">
             <wp:extent cx="5400040" cy="2484120"/>
@@ -9550,6 +9639,9 @@
     </w:p>
     <w:p>
       <w:r>
+        <w:rPr>
+          <w:noProof/>
+        </w:rPr>
         <w:drawing>
           <wp:inline distT="0" distB="0" distL="0" distR="0" wp14:anchorId="07C00BDB" wp14:editId="2FEC7A65">
             <wp:extent cx="5400040" cy="2096770"/>
@@ -9615,7 +9707,7 @@
           <w:color w:val="7030A0"/>
         </w:rPr>
       </w:pPr>
-      <w:bookmarkStart w:id="27" w:name="_Toc135219111"/>
+      <w:bookmarkStart w:id="27" w:name="_Toc135255588"/>
       <w:r>
         <w:rPr>
           <w:b/>
@@ -9628,6 +9720,9 @@
     </w:p>
     <w:p>
       <w:r>
+        <w:rPr>
+          <w:noProof/>
+        </w:rPr>
         <w:drawing>
           <wp:inline distT="0" distB="0" distL="0" distR="0" wp14:anchorId="044785F3" wp14:editId="6F43D1C6">
             <wp:extent cx="5400040" cy="2439670"/>
@@ -9703,6 +9798,9 @@
     </w:p>
     <w:p>
       <w:r>
+        <w:rPr>
+          <w:noProof/>
+        </w:rPr>
         <w:lastRenderedPageBreak/>
         <w:drawing>
           <wp:inline distT="0" distB="0" distL="0" distR="0" wp14:anchorId="2BBADF42" wp14:editId="30BD8A15">
@@ -9777,7 +9875,7 @@
           <w:color w:val="7030A0"/>
         </w:rPr>
       </w:pPr>
-      <w:bookmarkStart w:id="28" w:name="_Toc135219112"/>
+      <w:bookmarkStart w:id="28" w:name="_Toc135255589"/>
       <w:r>
         <w:rPr>
           <w:b/>
@@ -9801,7 +9899,7 @@
           <w:color w:val="7030A0"/>
         </w:rPr>
       </w:pPr>
-      <w:bookmarkStart w:id="29" w:name="_Toc135219113"/>
+      <w:bookmarkStart w:id="29" w:name="_Toc135255590"/>
       <w:r>
         <w:rPr>
           <w:b/>
@@ -9825,7 +9923,7 @@
           <w:color w:val="7030A0"/>
         </w:rPr>
       </w:pPr>
-      <w:bookmarkStart w:id="30" w:name="_Toc135219114"/>
+      <w:bookmarkStart w:id="30" w:name="_Toc135255591"/>
       <w:r>
         <w:rPr>
           <w:b/>
@@ -9850,7 +9948,7 @@
           <w:color w:val="7030A0"/>
         </w:rPr>
       </w:pPr>
-      <w:bookmarkStart w:id="31" w:name="_Toc135219115"/>
+      <w:bookmarkStart w:id="31" w:name="_Toc135255592"/>
       <w:proofErr w:type="gramStart"/>
       <w:r>
         <w:rPr>
@@ -9876,7 +9974,7 @@
           <w:color w:val="7030A0"/>
         </w:rPr>
       </w:pPr>
-      <w:bookmarkStart w:id="32" w:name="_Toc135219116"/>
+      <w:bookmarkStart w:id="32" w:name="_Toc135255593"/>
       <w:r>
         <w:rPr>
           <w:b/>
@@ -9900,7 +9998,7 @@
           <w:color w:val="7030A0"/>
         </w:rPr>
       </w:pPr>
-      <w:bookmarkStart w:id="33" w:name="_Toc135219117"/>
+      <w:bookmarkStart w:id="33" w:name="_Toc135255594"/>
       <w:r>
         <w:rPr>
           <w:b/>
@@ -9925,7 +10023,7 @@
           <w:color w:val="7030A0"/>
         </w:rPr>
       </w:pPr>
-      <w:bookmarkStart w:id="34" w:name="_Toc135219118"/>
+      <w:bookmarkStart w:id="34" w:name="_Toc135255595"/>
       <w:r>
         <w:rPr>
           <w:b/>
@@ -9949,7 +10047,7 @@
           <w:color w:val="7030A0"/>
         </w:rPr>
       </w:pPr>
-      <w:bookmarkStart w:id="35" w:name="_Toc135219119"/>
+      <w:bookmarkStart w:id="35" w:name="_Toc135255596"/>
       <w:r>
         <w:rPr>
           <w:b/>
@@ -9959,6 +10057,650 @@
         <w:t>Guía de uso</w:t>
       </w:r>
       <w:bookmarkEnd w:id="35"/>
+    </w:p>
+    <w:p>
+      <w:pPr>
+        <w:jc w:val="both"/>
+      </w:pPr>
+      <w:r>
+        <w:t xml:space="preserve">Nada más entrar en la página, </w:t>
+      </w:r>
+      <w:r>
+        <w:t>el usuario podrá acceder desde el menú superior al inicio en la pestaña “</w:t>
+      </w:r>
+      <w:r>
+        <w:rPr>
+          <w:b/>
+          <w:bCs/>
+        </w:rPr>
+        <w:t>Home</w:t>
+      </w:r>
+      <w:r>
+        <w:t>”, a información de la página, en la pestaña “</w:t>
+      </w:r>
+      <w:proofErr w:type="spellStart"/>
+      <w:r>
+        <w:rPr>
+          <w:b/>
+          <w:bCs/>
+        </w:rPr>
+        <w:t>About</w:t>
+      </w:r>
+      <w:proofErr w:type="spellEnd"/>
+      <w:r>
+        <w:t>” e iniciar sesión en “</w:t>
+      </w:r>
+      <w:proofErr w:type="spellStart"/>
+      <w:r>
+        <w:rPr>
+          <w:b/>
+          <w:bCs/>
+        </w:rPr>
+        <w:t>LogIn</w:t>
+      </w:r>
+      <w:proofErr w:type="spellEnd"/>
+      <w:r>
+        <w:t>” en la parte derecha del menú superior.</w:t>
+      </w:r>
+    </w:p>
+    <w:p>
+      <w:pPr>
+        <w:jc w:val="both"/>
+      </w:pPr>
+      <w:r>
+        <w:drawing>
+          <wp:inline distT="0" distB="0" distL="0" distR="0" wp14:anchorId="1C29699C" wp14:editId="6D3BEBB3">
+            <wp:extent cx="5400040" cy="663575"/>
+            <wp:effectExtent l="0" t="0" r="0" b="3175"/>
+            <wp:docPr id="866816221" name="Imagen 1"/>
+            <wp:cNvGraphicFramePr>
+              <a:graphicFrameLocks xmlns:a="http://schemas.openxmlformats.org/drawingml/2006/main" noChangeAspect="1"/>
+            </wp:cNvGraphicFramePr>
+            <a:graphic xmlns:a="http://schemas.openxmlformats.org/drawingml/2006/main">
+              <a:graphicData uri="http://schemas.openxmlformats.org/drawingml/2006/picture">
+                <pic:pic xmlns:pic="http://schemas.openxmlformats.org/drawingml/2006/picture">
+                  <pic:nvPicPr>
+                    <pic:cNvPr id="866816221" name=""/>
+                    <pic:cNvPicPr/>
+                  </pic:nvPicPr>
+                  <pic:blipFill>
+                    <a:blip r:embed="rId49"/>
+                    <a:stretch>
+                      <a:fillRect/>
+                    </a:stretch>
+                  </pic:blipFill>
+                  <pic:spPr>
+                    <a:xfrm>
+                      <a:off x="0" y="0"/>
+                      <a:ext cx="5400040" cy="663575"/>
+                    </a:xfrm>
+                    <a:prstGeom prst="rect">
+                      <a:avLst/>
+                    </a:prstGeom>
+                  </pic:spPr>
+                </pic:pic>
+              </a:graphicData>
+            </a:graphic>
+          </wp:inline>
+        </w:drawing>
+      </w:r>
+    </w:p>
+    <w:p>
+      <w:pPr>
+        <w:jc w:val="both"/>
+      </w:pPr>
+      <w:r>
+        <w:rPr>
+          <w:sz w:val="18"/>
+          <w:szCs w:val="18"/>
+        </w:rPr>
+        <w:t>Figura 40.</w:t>
+      </w:r>
+    </w:p>
+    <w:p>
+      <w:pPr>
+        <w:jc w:val="both"/>
+      </w:pPr>
+      <w:r>
+        <w:t xml:space="preserve">En la pantalla de Inicio de sesión hay un enlace en la parte superior que lleva a la pantalla de registro. En esta pantalla hay un campo especial, que aparece si se ha seleccionado la opción de </w:t>
+      </w:r>
+      <w:r>
+        <w:rPr>
+          <w:b/>
+          <w:bCs/>
+        </w:rPr>
+        <w:t>YES</w:t>
+      </w:r>
+      <w:r>
+        <w:t xml:space="preserve"> en el campo de “Cuenta profesional”.</w:t>
+      </w:r>
+      <w:r>
+        <w:t xml:space="preserve"> Estas cuentas se dedicas especialmente a subir contenido relacionado con el tipo de cuenta que han escrito en este campo.</w:t>
+      </w:r>
+    </w:p>
+    <w:p>
+      <w:pPr>
+        <w:jc w:val="both"/>
+      </w:pPr>
+      <w:r>
+        <w:lastRenderedPageBreak/>
+        <w:drawing>
+          <wp:inline distT="0" distB="0" distL="0" distR="0" wp14:anchorId="1C41F027" wp14:editId="3219A20E">
+            <wp:extent cx="5400040" cy="2550160"/>
+            <wp:effectExtent l="0" t="0" r="0" b="2540"/>
+            <wp:docPr id="1870800964" name="Imagen 1" descr="Interfaz de usuario gráfica, Gráfico&#10;&#10;Descripción generada automáticamente"/>
+            <wp:cNvGraphicFramePr>
+              <a:graphicFrameLocks xmlns:a="http://schemas.openxmlformats.org/drawingml/2006/main" noChangeAspect="1"/>
+            </wp:cNvGraphicFramePr>
+            <a:graphic xmlns:a="http://schemas.openxmlformats.org/drawingml/2006/main">
+              <a:graphicData uri="http://schemas.openxmlformats.org/drawingml/2006/picture">
+                <pic:pic xmlns:pic="http://schemas.openxmlformats.org/drawingml/2006/picture">
+                  <pic:nvPicPr>
+                    <pic:cNvPr id="1870800964" name="Imagen 1" descr="Interfaz de usuario gráfica, Gráfico&#10;&#10;Descripción generada automáticamente"/>
+                    <pic:cNvPicPr/>
+                  </pic:nvPicPr>
+                  <pic:blipFill>
+                    <a:blip r:embed="rId50"/>
+                    <a:stretch>
+                      <a:fillRect/>
+                    </a:stretch>
+                  </pic:blipFill>
+                  <pic:spPr>
+                    <a:xfrm>
+                      <a:off x="0" y="0"/>
+                      <a:ext cx="5400040" cy="2550160"/>
+                    </a:xfrm>
+                    <a:prstGeom prst="rect">
+                      <a:avLst/>
+                    </a:prstGeom>
+                  </pic:spPr>
+                </pic:pic>
+              </a:graphicData>
+            </a:graphic>
+          </wp:inline>
+        </w:drawing>
+      </w:r>
+    </w:p>
+    <w:p>
+      <w:pPr>
+        <w:jc w:val="both"/>
+      </w:pPr>
+      <w:r>
+        <w:rPr>
+          <w:sz w:val="18"/>
+          <w:szCs w:val="18"/>
+        </w:rPr>
+        <w:t>Figura 41.</w:t>
+      </w:r>
+    </w:p>
+    <w:p>
+      <w:pPr>
+        <w:jc w:val="both"/>
+      </w:pPr>
+      <w:r>
+        <w:drawing>
+          <wp:inline distT="0" distB="0" distL="0" distR="0" wp14:anchorId="692425FD" wp14:editId="4118C84A">
+            <wp:extent cx="5400040" cy="1036320"/>
+            <wp:effectExtent l="0" t="0" r="0" b="0"/>
+            <wp:docPr id="1073223878" name="Imagen 1" descr="Interfaz de usuario gráfica, Texto&#10;&#10;Descripción generada automáticamente"/>
+            <wp:cNvGraphicFramePr>
+              <a:graphicFrameLocks xmlns:a="http://schemas.openxmlformats.org/drawingml/2006/main" noChangeAspect="1"/>
+            </wp:cNvGraphicFramePr>
+            <a:graphic xmlns:a="http://schemas.openxmlformats.org/drawingml/2006/main">
+              <a:graphicData uri="http://schemas.openxmlformats.org/drawingml/2006/picture">
+                <pic:pic xmlns:pic="http://schemas.openxmlformats.org/drawingml/2006/picture">
+                  <pic:nvPicPr>
+                    <pic:cNvPr id="1073223878" name="Imagen 1" descr="Interfaz de usuario gráfica, Texto&#10;&#10;Descripción generada automáticamente"/>
+                    <pic:cNvPicPr/>
+                  </pic:nvPicPr>
+                  <pic:blipFill>
+                    <a:blip r:embed="rId51"/>
+                    <a:stretch>
+                      <a:fillRect/>
+                    </a:stretch>
+                  </pic:blipFill>
+                  <pic:spPr>
+                    <a:xfrm>
+                      <a:off x="0" y="0"/>
+                      <a:ext cx="5400040" cy="1036320"/>
+                    </a:xfrm>
+                    <a:prstGeom prst="rect">
+                      <a:avLst/>
+                    </a:prstGeom>
+                  </pic:spPr>
+                </pic:pic>
+              </a:graphicData>
+            </a:graphic>
+          </wp:inline>
+        </w:drawing>
+      </w:r>
+    </w:p>
+    <w:p>
+      <w:pPr>
+        <w:jc w:val="both"/>
+      </w:pPr>
+      <w:r>
+        <w:rPr>
+          <w:sz w:val="18"/>
+          <w:szCs w:val="18"/>
+        </w:rPr>
+        <w:t>Figura 42.</w:t>
+      </w:r>
+    </w:p>
+    <w:p>
+      <w:pPr>
+        <w:jc w:val="both"/>
+      </w:pPr>
+      <w:r>
+        <w:t>Una vez creado el perfil o iniciado sesión, se podrá acceder a la ventana del perfil pulsando sobre la imagen gris o imagen de perfil del menú superior en la parte derecha.</w:t>
+      </w:r>
+      <w:r>
+        <w:t xml:space="preserve"> También se puede acceder desde la página de inicio, en el menú lateral derecho, en el apartado de “</w:t>
+      </w:r>
+      <w:r>
+        <w:t>P</w:t>
+      </w:r>
+      <w:r>
+        <w:t>erfil”.</w:t>
+      </w:r>
+      <w:r>
+        <w:t xml:space="preserve"> Así mismo, podrá cerrar la sesión pulsando en el icono de al lado.</w:t>
+      </w:r>
+    </w:p>
+    <w:p>
+      <w:pPr>
+        <w:jc w:val="both"/>
+      </w:pPr>
+      <w:r>
+        <w:drawing>
+          <wp:inline distT="0" distB="0" distL="0" distR="0" wp14:anchorId="394440E4" wp14:editId="2C11F3CA">
+            <wp:extent cx="5400040" cy="701040"/>
+            <wp:effectExtent l="0" t="0" r="0" b="3810"/>
+            <wp:docPr id="1097593717" name="Imagen 1" descr="Imagen borrosa de una persona&#10;&#10;Descripción generada automáticamente con confianza baja"/>
+            <wp:cNvGraphicFramePr>
+              <a:graphicFrameLocks xmlns:a="http://schemas.openxmlformats.org/drawingml/2006/main" noChangeAspect="1"/>
+            </wp:cNvGraphicFramePr>
+            <a:graphic xmlns:a="http://schemas.openxmlformats.org/drawingml/2006/main">
+              <a:graphicData uri="http://schemas.openxmlformats.org/drawingml/2006/picture">
+                <pic:pic xmlns:pic="http://schemas.openxmlformats.org/drawingml/2006/picture">
+                  <pic:nvPicPr>
+                    <pic:cNvPr id="1097593717" name="Imagen 1" descr="Imagen borrosa de una persona&#10;&#10;Descripción generada automáticamente con confianza baja"/>
+                    <pic:cNvPicPr/>
+                  </pic:nvPicPr>
+                  <pic:blipFill>
+                    <a:blip r:embed="rId52"/>
+                    <a:stretch>
+                      <a:fillRect/>
+                    </a:stretch>
+                  </pic:blipFill>
+                  <pic:spPr>
+                    <a:xfrm>
+                      <a:off x="0" y="0"/>
+                      <a:ext cx="5400040" cy="701040"/>
+                    </a:xfrm>
+                    <a:prstGeom prst="rect">
+                      <a:avLst/>
+                    </a:prstGeom>
+                  </pic:spPr>
+                </pic:pic>
+              </a:graphicData>
+            </a:graphic>
+          </wp:inline>
+        </w:drawing>
+      </w:r>
+    </w:p>
+    <w:p>
+      <w:pPr>
+        <w:jc w:val="both"/>
+        <w:rPr>
+          <w:sz w:val="18"/>
+          <w:szCs w:val="18"/>
+        </w:rPr>
+      </w:pPr>
+      <w:r>
+        <w:rPr>
+          <w:sz w:val="18"/>
+          <w:szCs w:val="18"/>
+        </w:rPr>
+        <w:t>Figura 4</w:t>
+      </w:r>
+      <w:r>
+        <w:rPr>
+          <w:sz w:val="18"/>
+          <w:szCs w:val="18"/>
+        </w:rPr>
+        <w:t>3</w:t>
+      </w:r>
+      <w:r>
+        <w:rPr>
+          <w:sz w:val="18"/>
+          <w:szCs w:val="18"/>
+        </w:rPr>
+        <w:t>.</w:t>
+      </w:r>
+    </w:p>
+    <w:p>
+      <w:pPr>
+        <w:jc w:val="both"/>
+      </w:pPr>
+      <w:r>
+        <w:drawing>
+          <wp:inline distT="0" distB="0" distL="0" distR="0" wp14:anchorId="2F195612" wp14:editId="4D11AA37">
+            <wp:extent cx="5400040" cy="1923415"/>
+            <wp:effectExtent l="0" t="0" r="0" b="635"/>
+            <wp:docPr id="2118977460" name="Imagen 1" descr="Interfaz de usuario gráfica, Texto, Aplicación&#10;&#10;Descripción generada automáticamente"/>
+            <wp:cNvGraphicFramePr>
+              <a:graphicFrameLocks xmlns:a="http://schemas.openxmlformats.org/drawingml/2006/main" noChangeAspect="1"/>
+            </wp:cNvGraphicFramePr>
+            <a:graphic xmlns:a="http://schemas.openxmlformats.org/drawingml/2006/main">
+              <a:graphicData uri="http://schemas.openxmlformats.org/drawingml/2006/picture">
+                <pic:pic xmlns:pic="http://schemas.openxmlformats.org/drawingml/2006/picture">
+                  <pic:nvPicPr>
+                    <pic:cNvPr id="2118977460" name="Imagen 1" descr="Interfaz de usuario gráfica, Texto, Aplicación&#10;&#10;Descripción generada automáticamente"/>
+                    <pic:cNvPicPr/>
+                  </pic:nvPicPr>
+                  <pic:blipFill>
+                    <a:blip r:embed="rId53"/>
+                    <a:stretch>
+                      <a:fillRect/>
+                    </a:stretch>
+                  </pic:blipFill>
+                  <pic:spPr>
+                    <a:xfrm>
+                      <a:off x="0" y="0"/>
+                      <a:ext cx="5400040" cy="1923415"/>
+                    </a:xfrm>
+                    <a:prstGeom prst="rect">
+                      <a:avLst/>
+                    </a:prstGeom>
+                  </pic:spPr>
+                </pic:pic>
+              </a:graphicData>
+            </a:graphic>
+          </wp:inline>
+        </w:drawing>
+      </w:r>
+    </w:p>
+    <w:p>
+      <w:pPr>
+        <w:jc w:val="both"/>
+        <w:rPr>
+          <w:sz w:val="18"/>
+          <w:szCs w:val="18"/>
+        </w:rPr>
+      </w:pPr>
+      <w:r>
+        <w:rPr>
+          <w:sz w:val="18"/>
+          <w:szCs w:val="18"/>
+        </w:rPr>
+        <w:t>Figura 44.</w:t>
+      </w:r>
+    </w:p>
+    <w:p>
+      <w:pPr>
+        <w:jc w:val="both"/>
+      </w:pPr>
+      <w:r>
+        <w:lastRenderedPageBreak/>
+        <w:t>El usuario podrá editar su perfil pulsando en el botón de “Editar perfil” que aparece en la ventana de este. En esta pestaña, el usuario podrá modificar el nombre, la biografía, la fecha de nacimiento y el email, escribiendo su contraseña dos veces para poder guardar los cambios.</w:t>
+      </w:r>
+    </w:p>
+    <w:p>
+      <w:pPr>
+        <w:jc w:val="both"/>
+      </w:pPr>
+      <w:r>
+        <w:drawing>
+          <wp:inline distT="0" distB="0" distL="0" distR="0" wp14:anchorId="66D95FD0" wp14:editId="1735C087">
+            <wp:extent cx="5400040" cy="2117725"/>
+            <wp:effectExtent l="0" t="0" r="0" b="0"/>
+            <wp:docPr id="1274148601" name="Imagen 1" descr="Texto&#10;&#10;Descripción generada automáticamente"/>
+            <wp:cNvGraphicFramePr>
+              <a:graphicFrameLocks xmlns:a="http://schemas.openxmlformats.org/drawingml/2006/main" noChangeAspect="1"/>
+            </wp:cNvGraphicFramePr>
+            <a:graphic xmlns:a="http://schemas.openxmlformats.org/drawingml/2006/main">
+              <a:graphicData uri="http://schemas.openxmlformats.org/drawingml/2006/picture">
+                <pic:pic xmlns:pic="http://schemas.openxmlformats.org/drawingml/2006/picture">
+                  <pic:nvPicPr>
+                    <pic:cNvPr id="1274148601" name="Imagen 1" descr="Texto&#10;&#10;Descripción generada automáticamente"/>
+                    <pic:cNvPicPr/>
+                  </pic:nvPicPr>
+                  <pic:blipFill>
+                    <a:blip r:embed="rId54"/>
+                    <a:stretch>
+                      <a:fillRect/>
+                    </a:stretch>
+                  </pic:blipFill>
+                  <pic:spPr>
+                    <a:xfrm>
+                      <a:off x="0" y="0"/>
+                      <a:ext cx="5400040" cy="2117725"/>
+                    </a:xfrm>
+                    <a:prstGeom prst="rect">
+                      <a:avLst/>
+                    </a:prstGeom>
+                  </pic:spPr>
+                </pic:pic>
+              </a:graphicData>
+            </a:graphic>
+          </wp:inline>
+        </w:drawing>
+      </w:r>
+    </w:p>
+    <w:p>
+      <w:pPr>
+        <w:jc w:val="both"/>
+      </w:pPr>
+      <w:r>
+        <w:rPr>
+          <w:sz w:val="18"/>
+          <w:szCs w:val="18"/>
+        </w:rPr>
+        <w:t>Figura 45.</w:t>
+      </w:r>
+    </w:p>
+    <w:p>
+      <w:pPr>
+        <w:jc w:val="both"/>
+      </w:pPr>
+      <w:r>
+        <w:t>En la página de inicio, si el usuario ha iniciado sesión, podrá crear entradas con el campo de texto que aparece por encima de todas las entradas. Una vez escrito lo que se quiere publicar, sólo deberá pulsar el botón de “Subir entrada” para publicarla.</w:t>
+      </w:r>
+    </w:p>
+    <w:p>
+      <w:pPr>
+        <w:jc w:val="both"/>
+        <w:rPr>
+          <w:u w:val="single"/>
+        </w:rPr>
+      </w:pPr>
+      <w:r>
+        <w:drawing>
+          <wp:inline distT="0" distB="0" distL="0" distR="0" wp14:anchorId="64623EFF" wp14:editId="21C11113">
+            <wp:extent cx="5400040" cy="800735"/>
+            <wp:effectExtent l="0" t="0" r="0" b="0"/>
+            <wp:docPr id="1843252694" name="Imagen 1" descr="Imagen que contiene Forma&#10;&#10;Descripción generada automáticamente"/>
+            <wp:cNvGraphicFramePr>
+              <a:graphicFrameLocks xmlns:a="http://schemas.openxmlformats.org/drawingml/2006/main" noChangeAspect="1"/>
+            </wp:cNvGraphicFramePr>
+            <a:graphic xmlns:a="http://schemas.openxmlformats.org/drawingml/2006/main">
+              <a:graphicData uri="http://schemas.openxmlformats.org/drawingml/2006/picture">
+                <pic:pic xmlns:pic="http://schemas.openxmlformats.org/drawingml/2006/picture">
+                  <pic:nvPicPr>
+                    <pic:cNvPr id="1843252694" name="Imagen 1" descr="Imagen que contiene Forma&#10;&#10;Descripción generada automáticamente"/>
+                    <pic:cNvPicPr/>
+                  </pic:nvPicPr>
+                  <pic:blipFill>
+                    <a:blip r:embed="rId55"/>
+                    <a:stretch>
+                      <a:fillRect/>
+                    </a:stretch>
+                  </pic:blipFill>
+                  <pic:spPr>
+                    <a:xfrm>
+                      <a:off x="0" y="0"/>
+                      <a:ext cx="5400040" cy="800735"/>
+                    </a:xfrm>
+                    <a:prstGeom prst="rect">
+                      <a:avLst/>
+                    </a:prstGeom>
+                  </pic:spPr>
+                </pic:pic>
+              </a:graphicData>
+            </a:graphic>
+          </wp:inline>
+        </w:drawing>
+      </w:r>
+    </w:p>
+    <w:p>
+      <w:pPr>
+        <w:jc w:val="both"/>
+        <w:rPr>
+          <w:sz w:val="18"/>
+          <w:szCs w:val="18"/>
+        </w:rPr>
+      </w:pPr>
+      <w:r>
+        <w:rPr>
+          <w:sz w:val="18"/>
+          <w:szCs w:val="18"/>
+        </w:rPr>
+        <w:t>Figura 46.</w:t>
+      </w:r>
+    </w:p>
+    <w:p>
+      <w:pPr>
+        <w:jc w:val="both"/>
+      </w:pPr>
+      <w:r>
+        <w:t>Si se quiere ver el perfil de un usuario, sólo se deberá pulsar en su nombre o en su foto, y le llevará a la página de su perfil, donde podrán seguirle y mirar las entradas que ha publicado.</w:t>
+      </w:r>
+    </w:p>
+    <w:p>
+      <w:pPr>
+        <w:jc w:val="both"/>
+      </w:pPr>
+      <w:r>
+        <w:drawing>
+          <wp:inline distT="0" distB="0" distL="0" distR="0" wp14:anchorId="7ECE6AF0" wp14:editId="38CFC005">
+            <wp:extent cx="5400040" cy="1263650"/>
+            <wp:effectExtent l="0" t="0" r="0" b="0"/>
+            <wp:docPr id="1777042756" name="Imagen 1" descr="Diagrama&#10;&#10;Descripción generada automáticamente con confianza media"/>
+            <wp:cNvGraphicFramePr>
+              <a:graphicFrameLocks xmlns:a="http://schemas.openxmlformats.org/drawingml/2006/main" noChangeAspect="1"/>
+            </wp:cNvGraphicFramePr>
+            <a:graphic xmlns:a="http://schemas.openxmlformats.org/drawingml/2006/main">
+              <a:graphicData uri="http://schemas.openxmlformats.org/drawingml/2006/picture">
+                <pic:pic xmlns:pic="http://schemas.openxmlformats.org/drawingml/2006/picture">
+                  <pic:nvPicPr>
+                    <pic:cNvPr id="1777042756" name="Imagen 1" descr="Diagrama&#10;&#10;Descripción generada automáticamente con confianza media"/>
+                    <pic:cNvPicPr/>
+                  </pic:nvPicPr>
+                  <pic:blipFill>
+                    <a:blip r:embed="rId56"/>
+                    <a:stretch>
+                      <a:fillRect/>
+                    </a:stretch>
+                  </pic:blipFill>
+                  <pic:spPr>
+                    <a:xfrm>
+                      <a:off x="0" y="0"/>
+                      <a:ext cx="5400040" cy="1263650"/>
+                    </a:xfrm>
+                    <a:prstGeom prst="rect">
+                      <a:avLst/>
+                    </a:prstGeom>
+                  </pic:spPr>
+                </pic:pic>
+              </a:graphicData>
+            </a:graphic>
+          </wp:inline>
+        </w:drawing>
+      </w:r>
+    </w:p>
+    <w:p>
+      <w:pPr>
+        <w:jc w:val="both"/>
+        <w:rPr>
+          <w:sz w:val="18"/>
+          <w:szCs w:val="18"/>
+        </w:rPr>
+      </w:pPr>
+      <w:r>
+        <w:rPr>
+          <w:sz w:val="18"/>
+          <w:szCs w:val="18"/>
+        </w:rPr>
+        <w:t>Figura 47.</w:t>
+      </w:r>
+    </w:p>
+    <w:p>
+      <w:pPr>
+        <w:jc w:val="both"/>
+        <w:rPr>
+          <w:sz w:val="18"/>
+          <w:szCs w:val="18"/>
+        </w:rPr>
+      </w:pPr>
+      <w:r>
+        <w:rPr>
+          <w:sz w:val="18"/>
+          <w:szCs w:val="18"/>
+        </w:rPr>
+        <w:lastRenderedPageBreak/>
+        <w:drawing>
+          <wp:inline distT="0" distB="0" distL="0" distR="0" wp14:anchorId="24E34BD5" wp14:editId="65DEF101">
+            <wp:extent cx="5400040" cy="2054225"/>
+            <wp:effectExtent l="0" t="0" r="0" b="3175"/>
+            <wp:docPr id="1290254182" name="Imagen 1" descr="Naranjas y manzanas&#10;&#10;Descripción generada automáticamente con confianza media"/>
+            <wp:cNvGraphicFramePr>
+              <a:graphicFrameLocks xmlns:a="http://schemas.openxmlformats.org/drawingml/2006/main" noChangeAspect="1"/>
+            </wp:cNvGraphicFramePr>
+            <a:graphic xmlns:a="http://schemas.openxmlformats.org/drawingml/2006/main">
+              <a:graphicData uri="http://schemas.openxmlformats.org/drawingml/2006/picture">
+                <pic:pic xmlns:pic="http://schemas.openxmlformats.org/drawingml/2006/picture">
+                  <pic:nvPicPr>
+                    <pic:cNvPr id="1290254182" name="Imagen 1" descr="Naranjas y manzanas&#10;&#10;Descripción generada automáticamente con confianza media"/>
+                    <pic:cNvPicPr/>
+                  </pic:nvPicPr>
+                  <pic:blipFill>
+                    <a:blip r:embed="rId57"/>
+                    <a:stretch>
+                      <a:fillRect/>
+                    </a:stretch>
+                  </pic:blipFill>
+                  <pic:spPr>
+                    <a:xfrm>
+                      <a:off x="0" y="0"/>
+                      <a:ext cx="5400040" cy="2054225"/>
+                    </a:xfrm>
+                    <a:prstGeom prst="rect">
+                      <a:avLst/>
+                    </a:prstGeom>
+                  </pic:spPr>
+                </pic:pic>
+              </a:graphicData>
+            </a:graphic>
+          </wp:inline>
+        </w:drawing>
+      </w:r>
+    </w:p>
+    <w:p>
+      <w:pPr>
+        <w:jc w:val="both"/>
+        <w:rPr>
+          <w:sz w:val="18"/>
+          <w:szCs w:val="18"/>
+        </w:rPr>
+      </w:pPr>
+      <w:r>
+        <w:rPr>
+          <w:sz w:val="18"/>
+          <w:szCs w:val="18"/>
+        </w:rPr>
+        <w:t>Figura 48.</w:t>
+      </w:r>
     </w:p>
     <w:p>
       <w:pPr>
@@ -9973,7 +10715,7 @@
           <w:color w:val="7030A0"/>
         </w:rPr>
       </w:pPr>
-      <w:bookmarkStart w:id="36" w:name="_Toc135219120"/>
+      <w:bookmarkStart w:id="36" w:name="_Toc135255597"/>
       <w:r>
         <w:rPr>
           <w:b/>
@@ -9998,7 +10740,7 @@
           <w:color w:val="7030A0"/>
         </w:rPr>
       </w:pPr>
-      <w:bookmarkStart w:id="37" w:name="_Toc135219121"/>
+      <w:bookmarkStart w:id="37" w:name="_Toc135255598"/>
       <w:r>
         <w:rPr>
           <w:b/>
@@ -10010,8 +10752,8 @@
       <w:bookmarkEnd w:id="37"/>
     </w:p>
     <w:sectPr>
-      <w:headerReference w:type="default" r:id="rId49"/>
-      <w:footerReference w:type="default" r:id="rId50"/>
+      <w:headerReference w:type="default" r:id="rId58"/>
+      <w:footerReference w:type="default" r:id="rId59"/>
       <w:pgSz w:w="11906" w:h="16838"/>
       <w:pgMar w:top="1417" w:right="1701" w:bottom="1417" w:left="1701" w:header="708" w:footer="708" w:gutter="0"/>
       <w:pgNumType w:start="0"/>

</xml_diff>